<commit_message>
Actulizacion de link de video
</commit_message>
<xml_diff>
--- a/Manuales/Manual del programador.docx
+++ b/Manuales/Manual del programador.docx
@@ -2552,6 +2552,7 @@
       <w:r>
         <w:rPr>
           <w:noProof/>
+          <w:lang w:eastAsia="es-MX" w:bidi="ar-SA"/>
         </w:rPr>
         <w:lastRenderedPageBreak/>
         <w:drawing>
@@ -2645,6 +2646,7 @@
       <w:r>
         <w:rPr>
           <w:noProof/>
+          <w:lang w:eastAsia="es-MX" w:bidi="ar-SA"/>
         </w:rPr>
         <w:drawing>
           <wp:inline distT="0" distB="0" distL="0" distR="0" wp14:anchorId="283AE1E7" wp14:editId="34B170A8">
@@ -2728,6 +2730,7 @@
       <w:r>
         <w:rPr>
           <w:noProof/>
+          <w:lang w:eastAsia="es-MX" w:bidi="ar-SA"/>
         </w:rPr>
         <w:drawing>
           <wp:inline distT="0" distB="0" distL="0" distR="0" wp14:anchorId="3DAA4047" wp14:editId="1BD30FB3">
@@ -2876,6 +2879,7 @@
       <w:r>
         <w:rPr>
           <w:noProof/>
+          <w:lang w:eastAsia="es-MX" w:bidi="ar-SA"/>
         </w:rPr>
         <w:drawing>
           <wp:inline distT="0" distB="0" distL="0" distR="0" wp14:anchorId="3ADA38C0" wp14:editId="27B73228">
@@ -4395,6 +4399,8 @@
       <w:r>
         <w:t>Código</w:t>
       </w:r>
+      <w:bookmarkStart w:id="0" w:name="_GoBack"/>
+      <w:bookmarkEnd w:id="0"/>
     </w:p>
     <w:p>
       <w:pPr>
@@ -4403,10 +4409,16 @@
           <w:ilvl w:val="1"/>
           <w:numId w:val="4"/>
         </w:numPr>
-        <w:ind w:hanging="360"/>
+        <w:jc w:val="center"/>
       </w:pPr>
       <w:r>
         <w:t>Video</w:t>
+      </w:r>
+      <w:r>
+        <w:t xml:space="preserve"> </w:t>
+      </w:r>
+      <w:r>
+        <w:t>https://www.youtube.com/watch?v=czv9XheX3iM</w:t>
       </w:r>
     </w:p>
     <w:p>
@@ -5122,12 +5134,7 @@
               <w:spacing w:after="0" w:line="100" w:lineRule="atLeast"/>
             </w:pPr>
             <w:r>
-              <w:t>Creación</w:t>
-            </w:r>
-            <w:bookmarkStart w:id="0" w:name="_GoBack"/>
-            <w:bookmarkEnd w:id="0"/>
-            <w:r>
-              <w:t xml:space="preserve"> del prototipo del proyecto</w:t>
+              <w:t>Creación del prototipo del proyecto</w:t>
             </w:r>
           </w:p>
         </w:tc>
@@ -5404,6 +5411,10 @@
     <w:p>
       <w:pPr>
         <w:pStyle w:val="Predeterminado"/>
+        <w:rPr>
+          <w:i/>
+          <w:sz w:val="16"/>
+        </w:rPr>
       </w:pPr>
       <w:r>
         <w:rPr>
@@ -5434,13 +5445,6 @@
           <w:sz w:val="16"/>
         </w:rPr>
         <w:t>Insertar una fila debajo</w:t>
-      </w:r>
-      <w:r>
-        <w:rPr>
-          <w:i/>
-          <w:sz w:val="16"/>
-        </w:rPr>
-        <w:t>”</w:t>
       </w:r>
     </w:p>
     <w:sectPr>

</xml_diff>